<commit_message>
/ ‘clients/Tom Ball/InfoSci MPS Project Proposal Form 2017 Q2-feedback.docx’
</commit_message>
<xml_diff>
--- a/clients/Tom Ball/InfoSci MPS Project Proposal Form 2017 Q2-feedback.docx
+++ b/clients/Tom Ball/InfoSci MPS Project Proposal Form 2017 Q2-feedback.docx
@@ -6,8 +6,6 @@
       <w:pPr>
         <w:pStyle w:val="Heading1"/>
       </w:pPr>
-      <w:bookmarkStart w:id="0" w:name="_GoBack"/>
-      <w:bookmarkEnd w:id="0"/>
       <w:r>
         <w:rPr>
           <w:noProof/>
@@ -161,7 +159,12 @@
         <w:t xml:space="preserve">for MPS students </w:t>
       </w:r>
       <w:r>
-        <w:t xml:space="preserve">and </w:t>
+        <w:t>and</w:t>
+      </w:r>
+      <w:bookmarkStart w:id="0" w:name="_GoBack"/>
+      <w:bookmarkEnd w:id="0"/>
+      <w:r>
+        <w:t xml:space="preserve"> </w:t>
       </w:r>
       <w:r>
         <w:t xml:space="preserve">whether it is </w:t>
@@ -1134,7 +1137,6 @@
           </w:tcPr>
           <w:p>
             <w:r>
-              <w:lastRenderedPageBreak/>
               <w:t>Investigation</w:t>
             </w:r>
           </w:p>
@@ -1413,7 +1415,6 @@
               <w:pStyle w:val="Field"/>
             </w:pPr>
             <w:r>
-              <w:lastRenderedPageBreak/>
               <w:t>What outcome would determine that the project is a success?  Do you ex</w:t>
             </w:r>
             <w:r>
@@ -1689,32 +1690,62 @@
             </w:pPr>
             <w:r>
               <w:tab/>
-              <w:t>X</w:t>
-            </w:r>
-            <w:r>
-              <w:fldChar w:fldCharType="begin">
-                <w:ffData>
-                  <w:name w:val="Check1"/>
-                  <w:enabled/>
-                  <w:calcOnExit w:val="0"/>
-                  <w:checkBox>
-                    <w:size w:val="16"/>
-                    <w:default w:val="0"/>
-                  </w:checkBox>
-                </w:ffData>
-              </w:fldChar>
-            </w:r>
-            <w:bookmarkStart w:id="3" w:name="Check1"/>
-            <w:r>
-              <w:instrText xml:space="preserve"> FORMCHECKBOX </w:instrText>
-            </w:r>
-            <w:r>
-              <w:fldChar w:fldCharType="separate"/>
-            </w:r>
-            <w:r>
-              <w:fldChar w:fldCharType="end"/>
-            </w:r>
-            <w:bookmarkEnd w:id="3"/>
+            </w:r>
+            <w:del w:id="3" w:author="kjh235@cornell.edu" w:date="2017-12-12T14:28:00Z">
+              <w:r>
+                <w:delText>X</w:delText>
+              </w:r>
+            </w:del>
+            <w:ins w:id="4" w:author="kjh235@cornell.edu" w:date="2017-12-12T14:28:00Z">
+              <w:r>
+                <w:fldChar w:fldCharType="begin">
+                  <w:ffData>
+                    <w:name w:val="Check1"/>
+                    <w:enabled/>
+                    <w:calcOnExit w:val="0"/>
+                    <w:checkBox>
+                      <w:size w:val="16"/>
+                      <w:default w:val="1"/>
+                    </w:checkBox>
+                  </w:ffData>
+                </w:fldChar>
+              </w:r>
+              <w:r>
+                <w:instrText xml:space="preserve"> </w:instrText>
+              </w:r>
+              <w:bookmarkStart w:id="5" w:name="Check1"/>
+              <w:r>
+                <w:instrText xml:space="preserve">FORMCHECKBOX </w:instrText>
+              </w:r>
+              <w:r>
+                <w:fldChar w:fldCharType="end"/>
+              </w:r>
+            </w:ins>
+            <w:bookmarkEnd w:id="5"/>
+            <w:del w:id="6" w:author="kjh235@cornell.edu" w:date="2017-12-12T14:28:00Z">
+              <w:r>
+                <w:fldChar w:fldCharType="begin">
+                  <w:ffData>
+                    <w:name w:val="Check1"/>
+                    <w:enabled/>
+                    <w:calcOnExit w:val="0"/>
+                    <w:checkBox>
+                      <w:size w:val="16"/>
+                      <w:default w:val="0"/>
+                    </w:checkBox>
+                  </w:ffData>
+                </w:fldChar>
+              </w:r>
+              <w:r>
+                <w:delInstrText xml:space="preserve"> FORMCHECKBOX </w:delInstrText>
+              </w:r>
+              <w:r>
+                <w:fldChar w:fldCharType="separate"/>
+              </w:r>
+              <w:r>
+                <w:fldChar w:fldCharType="end"/>
+              </w:r>
+            </w:del>
             <w:r>
               <w:t xml:space="preserve"> Yes</w:t>
             </w:r>
@@ -1798,35 +1829,73 @@
               <w:tabs>
                 <w:tab w:val="left" w:pos="270"/>
               </w:tabs>
+              <w:pPrChange w:id="7" w:author="kjh235@cornell.edu" w:date="2017-12-12T14:29:00Z">
+                <w:pPr>
+                  <w:pStyle w:val="Field"/>
+                  <w:tabs>
+                    <w:tab w:val="left" w:pos="270"/>
+                  </w:tabs>
+                </w:pPr>
+              </w:pPrChange>
             </w:pPr>
             <w:r>
               <w:tab/>
-              <w:t>X</w:t>
-            </w:r>
-            <w:r>
-              <w:fldChar w:fldCharType="begin">
-                <w:ffData>
-                  <w:name w:val="Check2"/>
-                  <w:enabled/>
-                  <w:calcOnExit w:val="0"/>
-                  <w:checkBox>
-                    <w:size w:val="16"/>
-                    <w:default w:val="0"/>
-                  </w:checkBox>
-                </w:ffData>
-              </w:fldChar>
-            </w:r>
-            <w:bookmarkStart w:id="4" w:name="Check2"/>
-            <w:r>
-              <w:instrText xml:space="preserve"> FORMCHECKBOX </w:instrText>
-            </w:r>
-            <w:r>
-              <w:fldChar w:fldCharType="separate"/>
-            </w:r>
-            <w:r>
-              <w:fldChar w:fldCharType="end"/>
-            </w:r>
-            <w:bookmarkEnd w:id="4"/>
+            </w:r>
+            <w:del w:id="8" w:author="kjh235@cornell.edu" w:date="2017-12-12T14:29:00Z">
+              <w:r>
+                <w:delText>X</w:delText>
+              </w:r>
+            </w:del>
+            <w:ins w:id="9" w:author="kjh235@cornell.edu" w:date="2017-12-12T14:29:00Z">
+              <w:r>
+                <w:fldChar w:fldCharType="begin">
+                  <w:ffData>
+                    <w:name w:val="Check2"/>
+                    <w:enabled/>
+                    <w:calcOnExit w:val="0"/>
+                    <w:checkBox>
+                      <w:size w:val="16"/>
+                      <w:default w:val="1"/>
+                    </w:checkBox>
+                  </w:ffData>
+                </w:fldChar>
+              </w:r>
+              <w:r>
+                <w:instrText xml:space="preserve"> </w:instrText>
+              </w:r>
+              <w:bookmarkStart w:id="10" w:name="Check2"/>
+              <w:r>
+                <w:instrText xml:space="preserve">FORMCHECKBOX </w:instrText>
+              </w:r>
+              <w:r>
+                <w:fldChar w:fldCharType="end"/>
+              </w:r>
+            </w:ins>
+            <w:bookmarkEnd w:id="10"/>
+            <w:del w:id="11" w:author="kjh235@cornell.edu" w:date="2017-12-12T14:29:00Z">
+              <w:r>
+                <w:fldChar w:fldCharType="begin">
+                  <w:ffData>
+                    <w:name w:val="Check2"/>
+                    <w:enabled/>
+                    <w:calcOnExit w:val="0"/>
+                    <w:checkBox>
+                      <w:size w:val="16"/>
+                      <w:default w:val="0"/>
+                    </w:checkBox>
+                  </w:ffData>
+                </w:fldChar>
+              </w:r>
+              <w:r>
+                <w:delInstrText xml:space="preserve"> FORMCHECKBOX </w:delInstrText>
+              </w:r>
+              <w:r>
+                <w:fldChar w:fldCharType="separate"/>
+              </w:r>
+              <w:r>
+                <w:fldChar w:fldCharType="end"/>
+              </w:r>
+            </w:del>
             <w:r>
               <w:t xml:space="preserve"> Yes</w:t>
             </w:r>
@@ -1940,7 +2009,7 @@
                 </w:ffData>
               </w:fldChar>
             </w:r>
-            <w:bookmarkStart w:id="5" w:name="Check3"/>
+            <w:bookmarkStart w:id="12" w:name="Check3"/>
             <w:r>
               <w:instrText xml:space="preserve"> FORMCHECKBOX </w:instrText>
             </w:r>
@@ -1950,7 +2019,7 @@
             <w:r>
               <w:fldChar w:fldCharType="end"/>
             </w:r>
-            <w:bookmarkEnd w:id="5"/>
+            <w:bookmarkEnd w:id="12"/>
             <w:r>
               <w:t xml:space="preserve"> Yes</w:t>
             </w:r>
@@ -2039,7 +2108,7 @@
                 </w:ffData>
               </w:fldChar>
             </w:r>
-            <w:bookmarkStart w:id="6" w:name="Check4"/>
+            <w:bookmarkStart w:id="13" w:name="Check4"/>
             <w:r>
               <w:instrText xml:space="preserve"> FORMCHECKBOX </w:instrText>
             </w:r>
@@ -2049,7 +2118,7 @@
             <w:r>
               <w:fldChar w:fldCharType="end"/>
             </w:r>
-            <w:bookmarkEnd w:id="6"/>
+            <w:bookmarkEnd w:id="13"/>
             <w:r>
               <w:t xml:space="preserve"> Provide existing industry and company data as background at the beginning of the project.</w:t>
             </w:r>
@@ -2077,7 +2146,7 @@
                 </w:ffData>
               </w:fldChar>
             </w:r>
-            <w:bookmarkStart w:id="7" w:name="Check5"/>
+            <w:bookmarkStart w:id="14" w:name="Check5"/>
             <w:r>
               <w:instrText xml:space="preserve"> FORMCHECKBOX </w:instrText>
             </w:r>
@@ -2087,7 +2156,7 @@
             <w:r>
               <w:fldChar w:fldCharType="end"/>
             </w:r>
-            <w:bookmarkEnd w:id="7"/>
+            <w:bookmarkEnd w:id="14"/>
             <w:r>
               <w:t xml:space="preserve"> Pay one or more team members to travel to your location for initial briefing / work session / final presentation.</w:t>
             </w:r>
@@ -3305,6 +3374,14 @@
     <w:abstractNumId w:val="4"/>
   </w:num>
 </w:numbering>
+</file>
+
+<file path=word/people.xml><?xml version="1.0" encoding="utf-8"?>
+<w15:people xmlns:wpc="http://schemas.microsoft.com/office/word/2010/wordprocessingCanvas" xmlns:cx="http://schemas.microsoft.com/office/drawing/2014/chartex" xmlns:mc="http://schemas.openxmlformats.org/markup-compatibility/2006" xmlns:o="urn:schemas-microsoft-com:office:office" xmlns:r="http://schemas.openxmlformats.org/officeDocument/2006/relationships" xmlns:m="http://schemas.openxmlformats.org/officeDocument/2006/math" xmlns:v="urn:schemas-microsoft-com:vml" xmlns:wp14="http://schemas.microsoft.com/office/word/2010/wordprocessingDrawing" xmlns:wp="http://schemas.openxmlformats.org/drawingml/2006/wordprocessingDrawing" xmlns:w10="urn:schemas-microsoft-com:office:word" xmlns:w="http://schemas.openxmlformats.org/wordprocessingml/2006/main" xmlns:w14="http://schemas.microsoft.com/office/word/2010/wordml" xmlns:w15="http://schemas.microsoft.com/office/word/2012/wordml" xmlns:w16se="http://schemas.microsoft.com/office/word/2015/wordml/symex" xmlns:wpg="http://schemas.microsoft.com/office/word/2010/wordprocessingGroup" xmlns:wpi="http://schemas.microsoft.com/office/word/2010/wordprocessingInk" xmlns:wne="http://schemas.microsoft.com/office/word/2006/wordml" xmlns:wps="http://schemas.microsoft.com/office/word/2010/wordprocessingShape" mc:Ignorable="w14 w15 w16se wp14">
+  <w15:person w15:author="kjh235@cornell.edu">
+    <w15:presenceInfo w15:providerId="None" w15:userId="kjh235@cornell.edu"/>
+  </w15:person>
+</w15:people>
 </file>
 
 <file path=word/styles.xml><?xml version="1.0" encoding="utf-8"?>
@@ -3632,7 +3709,6 @@
   <w:style w:type="character" w:default="1" w:styleId="DefaultParagraphFont">
     <w:name w:val="Default Paragraph Font"/>
     <w:uiPriority w:val="1"/>
-    <w:semiHidden/>
     <w:unhideWhenUsed/>
   </w:style>
   <w:style w:type="table" w:default="1" w:styleId="TableNormal">
@@ -4238,16 +4314,16 @@
 <file path=customXml/itemProps3.xml><?xml version="1.0" encoding="utf-8"?>
 <ds:datastoreItem xmlns:ds="http://schemas.openxmlformats.org/officeDocument/2006/customXml" ds:itemID="{ACCD4294-0819-4DAA-95EF-4B6BB84BE3AC}">
   <ds:schemaRefs>
+    <ds:schemaRef ds:uri="http://schemas.microsoft.com/office/infopath/2007/PartnerControls"/>
+    <ds:schemaRef ds:uri="http://www.w3.org/XML/1998/namespace"/>
+    <ds:schemaRef ds:uri="d1688fd6-bb15-4578-99aa-224851330ea6"/>
+    <ds:schemaRef ds:uri="http://purl.org/dc/terms/"/>
+    <ds:schemaRef ds:uri="http://purl.org/dc/elements/1.1/"/>
     <ds:schemaRef ds:uri="http://purl.org/dc/dcmitype/"/>
-    <ds:schemaRef ds:uri="http://purl.org/dc/elements/1.1/"/>
     <ds:schemaRef ds:uri="http://schemas.openxmlformats.org/package/2006/metadata/core-properties"/>
-    <ds:schemaRef ds:uri="http://purl.org/dc/terms/"/>
-    <ds:schemaRef ds:uri="d1688fd6-bb15-4578-99aa-224851330ea6"/>
+    <ds:schemaRef ds:uri="http://schemas.microsoft.com/office/2006/documentManagement/types"/>
+    <ds:schemaRef ds:uri="d66ea3e3-f16a-436f-877e-737a34369d99"/>
     <ds:schemaRef ds:uri="http://schemas.microsoft.com/office/2006/metadata/properties"/>
-    <ds:schemaRef ds:uri="http://www.w3.org/XML/1998/namespace"/>
-    <ds:schemaRef ds:uri="http://schemas.microsoft.com/office/2006/documentManagement/types"/>
-    <ds:schemaRef ds:uri="http://schemas.microsoft.com/office/infopath/2007/PartnerControls"/>
-    <ds:schemaRef ds:uri="d66ea3e3-f16a-436f-877e-737a34369d99"/>
   </ds:schemaRefs>
 </ds:datastoreItem>
 </file>
</xml_diff>